<commit_message>
Add plots to supplements
</commit_message>
<xml_diff>
--- a/manuscript/steibl_et_al_global_seabird_model_supplementary_material_01.docx
+++ b/manuscript/steibl_et_al_global_seabird_model_supplementary_material_01.docx
@@ -45,21 +45,7 @@
         <w:rPr>
           <w:rFonts w:ascii="Arial" w:hAnsi="Arial" w:cs="Arial"/>
         </w:rPr>
-        <w:t xml:space="preserve">Supplementary information for ‘atolls </w:t>
-      </w:r>
-      <w:proofErr w:type="gramStart"/>
-      <w:r>
-        <w:rPr>
-          <w:rFonts w:ascii="Arial" w:hAnsi="Arial" w:cs="Arial"/>
-        </w:rPr>
-        <w:t>are</w:t>
-      </w:r>
-      <w:proofErr w:type="gramEnd"/>
-      <w:r>
-        <w:rPr>
-          <w:rFonts w:ascii="Arial" w:hAnsi="Arial" w:cs="Arial"/>
-        </w:rPr>
-        <w:t xml:space="preserve"> globally significant hubs for tropical seabirds’</w:t>
+        <w:t>Supplementary information for ‘atolls are globally significant hubs for tropical seabirds’</w:t>
       </w:r>
     </w:p>
     <w:p>
@@ -783,7 +769,25 @@
           <w:sz w:val="20"/>
           <w:szCs w:val="20"/>
         </w:rPr>
-        <w:t xml:space="preserve">P. Borsa, </w:t>
+        <w:t xml:space="preserve">P. </w:t>
+      </w:r>
+      <w:proofErr w:type="spellStart"/>
+      <w:r>
+        <w:rPr>
+          <w:rFonts w:ascii="Arial" w:hAnsi="Arial" w:cs="Arial"/>
+          <w:sz w:val="20"/>
+          <w:szCs w:val="20"/>
+        </w:rPr>
+        <w:t>Borsa</w:t>
+      </w:r>
+      <w:proofErr w:type="spellEnd"/>
+      <w:r>
+        <w:rPr>
+          <w:rFonts w:ascii="Arial" w:hAnsi="Arial" w:cs="Arial"/>
+          <w:sz w:val="20"/>
+          <w:szCs w:val="20"/>
+        </w:rPr>
+        <w:t xml:space="preserve">, </w:t>
       </w:r>
       <w:proofErr w:type="spellStart"/>
       <w:r>
@@ -1039,7 +1043,25 @@
           <w:sz w:val="20"/>
           <w:szCs w:val="20"/>
         </w:rPr>
-        <w:t xml:space="preserve">P. Borsa, A. Philippe, A. le Bouteiller, </w:t>
+        <w:t xml:space="preserve">P. Borsa, A. Philippe, A. le </w:t>
+      </w:r>
+      <w:proofErr w:type="spellStart"/>
+      <w:r>
+        <w:rPr>
+          <w:rFonts w:ascii="Arial" w:hAnsi="Arial" w:cs="Arial"/>
+          <w:sz w:val="20"/>
+          <w:szCs w:val="20"/>
+        </w:rPr>
+        <w:t>Bouteiller</w:t>
+      </w:r>
+      <w:proofErr w:type="spellEnd"/>
+      <w:r>
+        <w:rPr>
+          <w:rFonts w:ascii="Arial" w:hAnsi="Arial" w:cs="Arial"/>
+          <w:sz w:val="20"/>
+          <w:szCs w:val="20"/>
+        </w:rPr>
+        <w:t xml:space="preserve">, </w:t>
       </w:r>
       <w:proofErr w:type="spellStart"/>
       <w:r>
@@ -1372,7 +1394,25 @@
           <w:sz w:val="20"/>
           <w:szCs w:val="20"/>
         </w:rPr>
-        <w:t xml:space="preserve">D. W. Buden, Seabirds of </w:t>
+        <w:t xml:space="preserve">D. W. </w:t>
+      </w:r>
+      <w:proofErr w:type="spellStart"/>
+      <w:r>
+        <w:rPr>
+          <w:rFonts w:ascii="Arial" w:hAnsi="Arial" w:cs="Arial"/>
+          <w:sz w:val="20"/>
+          <w:szCs w:val="20"/>
+        </w:rPr>
+        <w:t>Buden</w:t>
+      </w:r>
+      <w:proofErr w:type="spellEnd"/>
+      <w:r>
+        <w:rPr>
+          <w:rFonts w:ascii="Arial" w:hAnsi="Arial" w:cs="Arial"/>
+          <w:sz w:val="20"/>
+          <w:szCs w:val="20"/>
+        </w:rPr>
+        <w:t xml:space="preserve">, Seabirds of </w:t>
       </w:r>
       <w:proofErr w:type="spellStart"/>
       <w:r>
@@ -1513,7 +1553,25 @@
           <w:sz w:val="20"/>
           <w:szCs w:val="20"/>
         </w:rPr>
-        <w:t xml:space="preserve"> de Temoe. </w:t>
+        <w:t xml:space="preserve"> de </w:t>
+      </w:r>
+      <w:proofErr w:type="spellStart"/>
+      <w:r>
+        <w:rPr>
+          <w:rFonts w:ascii="Arial" w:hAnsi="Arial" w:cs="Arial"/>
+          <w:sz w:val="20"/>
+          <w:szCs w:val="20"/>
+        </w:rPr>
+        <w:t>Temoe</w:t>
+      </w:r>
+      <w:proofErr w:type="spellEnd"/>
+      <w:r>
+        <w:rPr>
+          <w:rFonts w:ascii="Arial" w:hAnsi="Arial" w:cs="Arial"/>
+          <w:sz w:val="20"/>
+          <w:szCs w:val="20"/>
+        </w:rPr>
+        <w:t xml:space="preserve">. </w:t>
       </w:r>
       <w:r>
         <w:rPr>
@@ -2140,18 +2198,8 @@
           <w:sz w:val="20"/>
           <w:szCs w:val="20"/>
         </w:rPr>
-        <w:t>, 16-39 (1975</w:t>
-      </w:r>
-      <w:proofErr w:type="gramStart"/>
-      <w:r>
-        <w:rPr>
-          <w:rFonts w:ascii="Arial" w:hAnsi="Arial" w:cs="Arial"/>
-          <w:sz w:val="20"/>
-          <w:szCs w:val="20"/>
-        </w:rPr>
-        <w:t>).K</w:t>
-      </w:r>
-      <w:proofErr w:type="gramEnd"/>
+        <w:t>, 16-39 (1975).K</w:t>
+      </w:r>
     </w:p>
     <w:p>
       <w:pPr>
@@ -2528,6 +2576,7 @@
           <w:rFonts w:ascii="Arial" w:hAnsi="Arial" w:cs="Arial"/>
           <w:sz w:val="20"/>
           <w:szCs w:val="20"/>
+          <w:lang w:val="sv-SE"/>
         </w:rPr>
       </w:pPr>
       <w:r>
@@ -2758,6 +2807,7 @@
           <w:iCs/>
           <w:sz w:val="20"/>
           <w:szCs w:val="20"/>
+          <w:lang w:val="sv-SE"/>
         </w:rPr>
         <w:t>Polynésie</w:t>
       </w:r>
@@ -2769,33 +2819,47 @@
           <w:iCs/>
           <w:sz w:val="20"/>
           <w:szCs w:val="20"/>
+          <w:lang w:val="sv-SE"/>
         </w:rPr>
         <w:t xml:space="preserve">, </w:t>
       </w:r>
-      <w:r>
-        <w:rPr>
-          <w:rFonts w:ascii="Arial" w:hAnsi="Arial" w:cs="Arial"/>
-          <w:sz w:val="20"/>
-          <w:szCs w:val="20"/>
-        </w:rPr>
-        <w:t>1-22 (2013).</w:t>
-      </w:r>
-    </w:p>
-    <w:p>
-      <w:pPr>
-        <w:spacing w:line="360" w:lineRule="auto"/>
-        <w:jc w:val="both"/>
-        <w:rPr>
-          <w:rFonts w:ascii="Arial" w:hAnsi="Arial" w:cs="Arial"/>
-          <w:sz w:val="20"/>
-          <w:szCs w:val="20"/>
-        </w:rPr>
-      </w:pPr>
-      <w:r>
-        <w:rPr>
-          <w:rFonts w:ascii="Arial" w:hAnsi="Arial" w:cs="Arial"/>
-          <w:sz w:val="20"/>
-          <w:szCs w:val="20"/>
+      <w:proofErr w:type="gramStart"/>
+      <w:r>
+        <w:rPr>
+          <w:rFonts w:ascii="Arial" w:hAnsi="Arial" w:cs="Arial"/>
+          <w:sz w:val="20"/>
+          <w:szCs w:val="20"/>
+          <w:lang w:val="sv-SE"/>
+        </w:rPr>
+        <w:t>1-22</w:t>
+      </w:r>
+      <w:proofErr w:type="gramEnd"/>
+      <w:r>
+        <w:rPr>
+          <w:rFonts w:ascii="Arial" w:hAnsi="Arial" w:cs="Arial"/>
+          <w:sz w:val="20"/>
+          <w:szCs w:val="20"/>
+          <w:lang w:val="sv-SE"/>
+        </w:rPr>
+        <w:t xml:space="preserve"> (2013).</w:t>
+      </w:r>
+    </w:p>
+    <w:p>
+      <w:pPr>
+        <w:spacing w:line="360" w:lineRule="auto"/>
+        <w:jc w:val="both"/>
+        <w:rPr>
+          <w:rFonts w:ascii="Arial" w:hAnsi="Arial" w:cs="Arial"/>
+          <w:sz w:val="20"/>
+          <w:szCs w:val="20"/>
+        </w:rPr>
+      </w:pPr>
+      <w:r>
+        <w:rPr>
+          <w:rFonts w:ascii="Arial" w:hAnsi="Arial" w:cs="Arial"/>
+          <w:sz w:val="20"/>
+          <w:szCs w:val="20"/>
+          <w:lang w:val="sv-SE"/>
         </w:rPr>
         <w:t xml:space="preserve">L. </w:t>
       </w:r>
@@ -2805,6 +2869,7 @@
           <w:rFonts w:ascii="Arial" w:hAnsi="Arial" w:cs="Arial"/>
           <w:sz w:val="20"/>
           <w:szCs w:val="20"/>
+          <w:lang w:val="sv-SE"/>
         </w:rPr>
         <w:t>Faulquier</w:t>
       </w:r>
@@ -2814,6 +2879,7 @@
           <w:rFonts w:ascii="Arial" w:hAnsi="Arial" w:cs="Arial"/>
           <w:sz w:val="20"/>
           <w:szCs w:val="20"/>
+          <w:lang w:val="sv-SE"/>
         </w:rPr>
         <w:t xml:space="preserve">, T. </w:t>
       </w:r>
@@ -2823,6 +2889,7 @@
           <w:rFonts w:ascii="Arial" w:hAnsi="Arial" w:cs="Arial"/>
           <w:sz w:val="20"/>
           <w:szCs w:val="20"/>
+          <w:lang w:val="sv-SE"/>
         </w:rPr>
         <w:t>Ghestemme</w:t>
       </w:r>
@@ -2832,6 +2899,7 @@
           <w:rFonts w:ascii="Arial" w:hAnsi="Arial" w:cs="Arial"/>
           <w:sz w:val="20"/>
           <w:szCs w:val="20"/>
+          <w:lang w:val="sv-SE"/>
         </w:rPr>
         <w:t xml:space="preserve">, C. </w:t>
       </w:r>
@@ -2841,6 +2909,7 @@
           <w:rFonts w:ascii="Arial" w:hAnsi="Arial" w:cs="Arial"/>
           <w:sz w:val="20"/>
           <w:szCs w:val="20"/>
+          <w:lang w:val="sv-SE"/>
         </w:rPr>
         <w:t>Blanvillain</w:t>
       </w:r>
@@ -2850,6 +2919,7 @@
           <w:rFonts w:ascii="Arial" w:hAnsi="Arial" w:cs="Arial"/>
           <w:sz w:val="20"/>
           <w:szCs w:val="20"/>
+          <w:lang w:val="sv-SE"/>
         </w:rPr>
         <w:t xml:space="preserve">, Situation de </w:t>
       </w:r>
@@ -2859,6 +2929,7 @@
           <w:rFonts w:ascii="Arial" w:hAnsi="Arial" w:cs="Arial"/>
           <w:sz w:val="20"/>
           <w:szCs w:val="20"/>
+          <w:lang w:val="sv-SE"/>
         </w:rPr>
         <w:t>l’avifaune</w:t>
       </w:r>
@@ -2868,6 +2939,7 @@
           <w:rFonts w:ascii="Arial" w:hAnsi="Arial" w:cs="Arial"/>
           <w:sz w:val="20"/>
           <w:szCs w:val="20"/>
+          <w:lang w:val="sv-SE"/>
         </w:rPr>
         <w:t xml:space="preserve"> de la </w:t>
       </w:r>
@@ -2877,6 +2949,7 @@
           <w:rFonts w:ascii="Arial" w:hAnsi="Arial" w:cs="Arial"/>
           <w:sz w:val="20"/>
           <w:szCs w:val="20"/>
+          <w:lang w:val="sv-SE"/>
         </w:rPr>
         <w:t>réserve</w:t>
       </w:r>
@@ -2886,6 +2959,7 @@
           <w:rFonts w:ascii="Arial" w:hAnsi="Arial" w:cs="Arial"/>
           <w:sz w:val="20"/>
           <w:szCs w:val="20"/>
+          <w:lang w:val="sv-SE"/>
         </w:rPr>
         <w:t xml:space="preserve"> de </w:t>
       </w:r>
@@ -2895,6 +2969,7 @@
           <w:rFonts w:ascii="Arial" w:hAnsi="Arial" w:cs="Arial"/>
           <w:sz w:val="20"/>
           <w:szCs w:val="20"/>
+          <w:lang w:val="sv-SE"/>
         </w:rPr>
         <w:t>biosphère</w:t>
       </w:r>
@@ -2904,6 +2979,7 @@
           <w:rFonts w:ascii="Arial" w:hAnsi="Arial" w:cs="Arial"/>
           <w:sz w:val="20"/>
           <w:szCs w:val="20"/>
+          <w:lang w:val="sv-SE"/>
         </w:rPr>
         <w:t xml:space="preserve"> de </w:t>
       </w:r>
@@ -2913,6 +2989,7 @@
           <w:rFonts w:ascii="Arial" w:hAnsi="Arial" w:cs="Arial"/>
           <w:sz w:val="20"/>
           <w:szCs w:val="20"/>
+          <w:lang w:val="sv-SE"/>
         </w:rPr>
         <w:t>Fakarava</w:t>
       </w:r>
@@ -2922,18 +2999,31 @@
           <w:rFonts w:ascii="Arial" w:hAnsi="Arial" w:cs="Arial"/>
           <w:sz w:val="20"/>
           <w:szCs w:val="20"/>
+          <w:lang w:val="sv-SE"/>
         </w:rPr>
         <w:t xml:space="preserve">. </w:t>
       </w:r>
-      <w:r>
-        <w:rPr>
-          <w:rFonts w:ascii="Arial" w:hAnsi="Arial" w:cs="Arial"/>
-          <w:i/>
-          <w:iCs/>
-          <w:sz w:val="20"/>
-          <w:szCs w:val="20"/>
-        </w:rPr>
-        <w:t xml:space="preserve">Te Manu Bull. Soc. </w:t>
+      <w:proofErr w:type="spellStart"/>
+      <w:r>
+        <w:rPr>
+          <w:rFonts w:ascii="Arial" w:hAnsi="Arial" w:cs="Arial"/>
+          <w:i/>
+          <w:iCs/>
+          <w:sz w:val="20"/>
+          <w:szCs w:val="20"/>
+        </w:rPr>
+        <w:t>Te</w:t>
+      </w:r>
+      <w:proofErr w:type="spellEnd"/>
+      <w:r>
+        <w:rPr>
+          <w:rFonts w:ascii="Arial" w:hAnsi="Arial" w:cs="Arial"/>
+          <w:i/>
+          <w:iCs/>
+          <w:sz w:val="20"/>
+          <w:szCs w:val="20"/>
+        </w:rPr>
+        <w:t xml:space="preserve"> Manu Bull. Soc. </w:t>
       </w:r>
       <w:proofErr w:type="spellStart"/>
       <w:r>
@@ -3182,7 +3272,25 @@
           <w:sz w:val="20"/>
           <w:szCs w:val="20"/>
         </w:rPr>
-        <w:t xml:space="preserve"> Management, Puerto Princesa, Palawan, Philippines, 2021).</w:t>
+        <w:t xml:space="preserve"> Management, Puerto </w:t>
+      </w:r>
+      <w:proofErr w:type="spellStart"/>
+      <w:r>
+        <w:rPr>
+          <w:rFonts w:ascii="Arial" w:hAnsi="Arial" w:cs="Arial"/>
+          <w:sz w:val="20"/>
+          <w:szCs w:val="20"/>
+        </w:rPr>
+        <w:t>Princesa</w:t>
+      </w:r>
+      <w:proofErr w:type="spellEnd"/>
+      <w:r>
+        <w:rPr>
+          <w:rFonts w:ascii="Arial" w:hAnsi="Arial" w:cs="Arial"/>
+          <w:sz w:val="20"/>
+          <w:szCs w:val="20"/>
+        </w:rPr>
+        <w:t>, Palawan, Philippines, 2021).</w:t>
       </w:r>
     </w:p>
     <w:p>
@@ -3724,7 +3832,25 @@
           <w:sz w:val="20"/>
           <w:szCs w:val="20"/>
         </w:rPr>
-        <w:t xml:space="preserve"> de Clipperton </w:t>
+        <w:t xml:space="preserve"> de </w:t>
+      </w:r>
+      <w:proofErr w:type="spellStart"/>
+      <w:r>
+        <w:rPr>
+          <w:rFonts w:ascii="Arial" w:hAnsi="Arial" w:cs="Arial"/>
+          <w:sz w:val="20"/>
+          <w:szCs w:val="20"/>
+        </w:rPr>
+        <w:t>Clipperton</w:t>
+      </w:r>
+      <w:proofErr w:type="spellEnd"/>
+      <w:r>
+        <w:rPr>
+          <w:rFonts w:ascii="Arial" w:hAnsi="Arial" w:cs="Arial"/>
+          <w:sz w:val="20"/>
+          <w:szCs w:val="20"/>
+        </w:rPr>
+        <w:t xml:space="preserve"> </w:t>
       </w:r>
       <w:proofErr w:type="spellStart"/>
       <w:r>
@@ -6098,6 +6224,604 @@
       </w:r>
     </w:p>
     <w:p/>
+    <w:p>
+      <w:pPr>
+        <w:pStyle w:val="ListParagraph"/>
+        <w:numPr>
+          <w:ilvl w:val="0"/>
+          <w:numId w:val="1"/>
+        </w:numPr>
+        <w:spacing w:line="360" w:lineRule="auto"/>
+        <w:jc w:val="both"/>
+      </w:pPr>
+      <w:r>
+        <w:rPr>
+          <w:rFonts w:ascii="Arial" w:hAnsi="Arial" w:cs="Arial"/>
+          <w:i/>
+          <w:iCs/>
+        </w:rPr>
+        <w:t>Principal component analysis of environmental variables</w:t>
+      </w:r>
+    </w:p>
+    <w:p>
+      <w:pPr>
+        <w:spacing w:line="360" w:lineRule="auto"/>
+        <w:jc w:val="both"/>
+      </w:pPr>
+      <w:r>
+        <w:rPr>
+          <w:noProof/>
+        </w:rPr>
+        <w:drawing>
+          <wp:inline distT="0" distB="0" distL="0" distR="0" wp14:anchorId="2B9E4C87" wp14:editId="0FE613BE">
+            <wp:extent cx="5731510" cy="4298950"/>
+            <wp:effectExtent l="0" t="0" r="0" b="6350"/>
+            <wp:docPr id="1035898644" name="Picture 4" descr="A screenshot of a computer screen&#10;&#10;Description automatically generated"/>
+            <wp:cNvGraphicFramePr>
+              <a:graphicFrameLocks xmlns:a="http://schemas.openxmlformats.org/drawingml/2006/main" noChangeAspect="1"/>
+            </wp:cNvGraphicFramePr>
+            <a:graphic xmlns:a="http://schemas.openxmlformats.org/drawingml/2006/main">
+              <a:graphicData uri="http://schemas.openxmlformats.org/drawingml/2006/picture">
+                <pic:pic xmlns:pic="http://schemas.openxmlformats.org/drawingml/2006/picture">
+                  <pic:nvPicPr>
+                    <pic:cNvPr id="1035898644" name="Picture 4" descr="A screenshot of a computer screen&#10;&#10;Description automatically generated"/>
+                    <pic:cNvPicPr/>
+                  </pic:nvPicPr>
+                  <pic:blipFill>
+                    <a:blip r:embed="rId8">
+                      <a:extLst>
+                        <a:ext uri="{28A0092B-C50C-407E-A947-70E740481C1C}">
+                          <a14:useLocalDpi xmlns:a14="http://schemas.microsoft.com/office/drawing/2010/main" val="0"/>
+                        </a:ext>
+                      </a:extLst>
+                    </a:blip>
+                    <a:stretch>
+                      <a:fillRect/>
+                    </a:stretch>
+                  </pic:blipFill>
+                  <pic:spPr>
+                    <a:xfrm>
+                      <a:off x="0" y="0"/>
+                      <a:ext cx="5731510" cy="4298950"/>
+                    </a:xfrm>
+                    <a:prstGeom prst="rect">
+                      <a:avLst/>
+                    </a:prstGeom>
+                  </pic:spPr>
+                </pic:pic>
+              </a:graphicData>
+            </a:graphic>
+          </wp:inline>
+        </w:drawing>
+      </w:r>
+    </w:p>
+    <w:p>
+      <w:pPr>
+        <w:spacing w:line="360" w:lineRule="auto"/>
+        <w:jc w:val="both"/>
+      </w:pPr>
+    </w:p>
+    <w:p>
+      <w:pPr>
+        <w:pStyle w:val="ListParagraph"/>
+        <w:numPr>
+          <w:ilvl w:val="0"/>
+          <w:numId w:val="1"/>
+        </w:numPr>
+        <w:spacing w:line="360" w:lineRule="auto"/>
+        <w:jc w:val="both"/>
+        <w:rPr>
+          <w:rFonts w:ascii="Arial" w:hAnsi="Arial" w:cs="Arial"/>
+          <w:i/>
+          <w:iCs/>
+        </w:rPr>
+      </w:pPr>
+      <w:r>
+        <w:rPr>
+          <w:rFonts w:ascii="Arial" w:hAnsi="Arial" w:cs="Arial"/>
+          <w:i/>
+          <w:iCs/>
+        </w:rPr>
+        <w:br w:type="page"/>
+      </w:r>
+    </w:p>
+    <w:p>
+      <w:pPr>
+        <w:pStyle w:val="ListParagraph"/>
+        <w:numPr>
+          <w:ilvl w:val="0"/>
+          <w:numId w:val="1"/>
+        </w:numPr>
+        <w:spacing w:line="360" w:lineRule="auto"/>
+        <w:jc w:val="both"/>
+        <w:rPr>
+          <w:rFonts w:ascii="Arial" w:hAnsi="Arial" w:cs="Arial"/>
+          <w:i/>
+          <w:iCs/>
+        </w:rPr>
+      </w:pPr>
+      <w:r>
+        <w:rPr>
+          <w:rFonts w:ascii="Arial" w:hAnsi="Arial" w:cs="Arial"/>
+          <w:i/>
+          <w:iCs/>
+        </w:rPr>
+        <w:lastRenderedPageBreak/>
+        <w:t>Presence model, prior predictive check</w:t>
+      </w:r>
+    </w:p>
+    <w:p>
+      <w:pPr>
+        <w:spacing w:line="360" w:lineRule="auto"/>
+        <w:jc w:val="both"/>
+        <w:rPr>
+          <w:rFonts w:ascii="Arial" w:hAnsi="Arial" w:cs="Arial"/>
+          <w:i/>
+          <w:iCs/>
+        </w:rPr>
+      </w:pPr>
+      <w:r>
+        <w:rPr>
+          <w:rFonts w:ascii="Arial" w:hAnsi="Arial" w:cs="Arial"/>
+          <w:i/>
+          <w:iCs/>
+          <w:noProof/>
+        </w:rPr>
+        <w:drawing>
+          <wp:inline distT="0" distB="0" distL="0" distR="0" wp14:anchorId="529E4100" wp14:editId="2D85BED4">
+            <wp:extent cx="5731510" cy="3820795"/>
+            <wp:effectExtent l="0" t="0" r="0" b="1905"/>
+            <wp:docPr id="1107575581" name="Picture 2" descr="A graph of a line&#10;&#10;Description automatically generated with medium confidence"/>
+            <wp:cNvGraphicFramePr>
+              <a:graphicFrameLocks xmlns:a="http://schemas.openxmlformats.org/drawingml/2006/main" noChangeAspect="1"/>
+            </wp:cNvGraphicFramePr>
+            <a:graphic xmlns:a="http://schemas.openxmlformats.org/drawingml/2006/main">
+              <a:graphicData uri="http://schemas.openxmlformats.org/drawingml/2006/picture">
+                <pic:pic xmlns:pic="http://schemas.openxmlformats.org/drawingml/2006/picture">
+                  <pic:nvPicPr>
+                    <pic:cNvPr id="1107575581" name="Picture 2" descr="A graph of a line&#10;&#10;Description automatically generated with medium confidence"/>
+                    <pic:cNvPicPr/>
+                  </pic:nvPicPr>
+                  <pic:blipFill>
+                    <a:blip r:embed="rId9">
+                      <a:extLst>
+                        <a:ext uri="{28A0092B-C50C-407E-A947-70E740481C1C}">
+                          <a14:useLocalDpi xmlns:a14="http://schemas.microsoft.com/office/drawing/2010/main" val="0"/>
+                        </a:ext>
+                      </a:extLst>
+                    </a:blip>
+                    <a:stretch>
+                      <a:fillRect/>
+                    </a:stretch>
+                  </pic:blipFill>
+                  <pic:spPr>
+                    <a:xfrm>
+                      <a:off x="0" y="0"/>
+                      <a:ext cx="5731510" cy="3820795"/>
+                    </a:xfrm>
+                    <a:prstGeom prst="rect">
+                      <a:avLst/>
+                    </a:prstGeom>
+                  </pic:spPr>
+                </pic:pic>
+              </a:graphicData>
+            </a:graphic>
+          </wp:inline>
+        </w:drawing>
+      </w:r>
+    </w:p>
+    <w:p>
+      <w:pPr>
+        <w:pStyle w:val="ListParagraph"/>
+        <w:numPr>
+          <w:ilvl w:val="0"/>
+          <w:numId w:val="1"/>
+        </w:numPr>
+        <w:spacing w:line="360" w:lineRule="auto"/>
+        <w:jc w:val="both"/>
+        <w:rPr>
+          <w:rFonts w:ascii="Arial" w:hAnsi="Arial" w:cs="Arial"/>
+          <w:i/>
+          <w:iCs/>
+        </w:rPr>
+      </w:pPr>
+      <w:r>
+        <w:rPr>
+          <w:rFonts w:ascii="Arial" w:hAnsi="Arial" w:cs="Arial"/>
+          <w:i/>
+          <w:iCs/>
+        </w:rPr>
+        <w:br w:type="page"/>
+      </w:r>
+    </w:p>
+    <w:p>
+      <w:pPr>
+        <w:pStyle w:val="ListParagraph"/>
+        <w:numPr>
+          <w:ilvl w:val="0"/>
+          <w:numId w:val="1"/>
+        </w:numPr>
+        <w:spacing w:line="360" w:lineRule="auto"/>
+        <w:jc w:val="both"/>
+        <w:rPr>
+          <w:rFonts w:ascii="Arial" w:hAnsi="Arial" w:cs="Arial"/>
+          <w:i/>
+          <w:iCs/>
+        </w:rPr>
+      </w:pPr>
+      <w:r>
+        <w:rPr>
+          <w:rFonts w:ascii="Arial" w:hAnsi="Arial" w:cs="Arial"/>
+          <w:i/>
+          <w:iCs/>
+        </w:rPr>
+        <w:lastRenderedPageBreak/>
+        <w:t>Presence model, posterior predictive check</w:t>
+      </w:r>
+    </w:p>
+    <w:p>
+      <w:pPr>
+        <w:spacing w:line="360" w:lineRule="auto"/>
+        <w:jc w:val="both"/>
+        <w:rPr>
+          <w:rFonts w:ascii="Arial" w:hAnsi="Arial" w:cs="Arial"/>
+          <w:i/>
+          <w:iCs/>
+        </w:rPr>
+      </w:pPr>
+      <w:r>
+        <w:rPr>
+          <w:rFonts w:ascii="Arial" w:hAnsi="Arial" w:cs="Arial"/>
+          <w:i/>
+          <w:iCs/>
+          <w:noProof/>
+        </w:rPr>
+        <w:drawing>
+          <wp:inline distT="0" distB="0" distL="0" distR="0" wp14:anchorId="1802D11E" wp14:editId="6A6B0BF8">
+            <wp:extent cx="5622333" cy="8444089"/>
+            <wp:effectExtent l="0" t="0" r="3810" b="1905"/>
+            <wp:docPr id="2012234025" name="Picture 3" descr="A screenshot of a graph&#10;&#10;Description automatically generated"/>
+            <wp:cNvGraphicFramePr>
+              <a:graphicFrameLocks xmlns:a="http://schemas.openxmlformats.org/drawingml/2006/main" noChangeAspect="1"/>
+            </wp:cNvGraphicFramePr>
+            <a:graphic xmlns:a="http://schemas.openxmlformats.org/drawingml/2006/main">
+              <a:graphicData uri="http://schemas.openxmlformats.org/drawingml/2006/picture">
+                <pic:pic xmlns:pic="http://schemas.openxmlformats.org/drawingml/2006/picture">
+                  <pic:nvPicPr>
+                    <pic:cNvPr id="2012234025" name="Picture 3" descr="A screenshot of a graph&#10;&#10;Description automatically generated"/>
+                    <pic:cNvPicPr/>
+                  </pic:nvPicPr>
+                  <pic:blipFill>
+                    <a:blip r:embed="rId10">
+                      <a:extLst>
+                        <a:ext uri="{28A0092B-C50C-407E-A947-70E740481C1C}">
+                          <a14:useLocalDpi xmlns:a14="http://schemas.microsoft.com/office/drawing/2010/main" val="0"/>
+                        </a:ext>
+                      </a:extLst>
+                    </a:blip>
+                    <a:stretch>
+                      <a:fillRect/>
+                    </a:stretch>
+                  </pic:blipFill>
+                  <pic:spPr>
+                    <a:xfrm>
+                      <a:off x="0" y="0"/>
+                      <a:ext cx="5627380" cy="8451669"/>
+                    </a:xfrm>
+                    <a:prstGeom prst="rect">
+                      <a:avLst/>
+                    </a:prstGeom>
+                  </pic:spPr>
+                </pic:pic>
+              </a:graphicData>
+            </a:graphic>
+          </wp:inline>
+        </w:drawing>
+      </w:r>
+    </w:p>
+    <w:p>
+      <w:pPr>
+        <w:pStyle w:val="ListParagraph"/>
+        <w:numPr>
+          <w:ilvl w:val="0"/>
+          <w:numId w:val="1"/>
+        </w:numPr>
+        <w:spacing w:line="360" w:lineRule="auto"/>
+        <w:jc w:val="both"/>
+        <w:rPr>
+          <w:rFonts w:ascii="Arial" w:hAnsi="Arial" w:cs="Arial"/>
+          <w:i/>
+          <w:iCs/>
+        </w:rPr>
+      </w:pPr>
+      <w:r>
+        <w:rPr>
+          <w:rFonts w:ascii="Arial" w:hAnsi="Arial" w:cs="Arial"/>
+          <w:i/>
+          <w:iCs/>
+        </w:rPr>
+        <w:lastRenderedPageBreak/>
+        <w:t>Count model, prior predictive check</w:t>
+      </w:r>
+    </w:p>
+    <w:p>
+      <w:pPr>
+        <w:spacing w:line="360" w:lineRule="auto"/>
+        <w:jc w:val="both"/>
+        <w:rPr>
+          <w:rFonts w:ascii="Arial" w:hAnsi="Arial" w:cs="Arial"/>
+          <w:i/>
+          <w:iCs/>
+        </w:rPr>
+      </w:pPr>
+      <w:r>
+        <w:rPr>
+          <w:rFonts w:ascii="Arial" w:hAnsi="Arial" w:cs="Arial"/>
+          <w:i/>
+          <w:iCs/>
+          <w:noProof/>
+        </w:rPr>
+        <w:drawing>
+          <wp:inline distT="0" distB="0" distL="0" distR="0" wp14:anchorId="753BEC1E" wp14:editId="32584585">
+            <wp:extent cx="5731510" cy="3820795"/>
+            <wp:effectExtent l="0" t="0" r="0" b="1905"/>
+            <wp:docPr id="1159521830" name="Picture 5" descr="A graph of a log-count&#10;&#10;Description automatically generated"/>
+            <wp:cNvGraphicFramePr>
+              <a:graphicFrameLocks xmlns:a="http://schemas.openxmlformats.org/drawingml/2006/main" noChangeAspect="1"/>
+            </wp:cNvGraphicFramePr>
+            <a:graphic xmlns:a="http://schemas.openxmlformats.org/drawingml/2006/main">
+              <a:graphicData uri="http://schemas.openxmlformats.org/drawingml/2006/picture">
+                <pic:pic xmlns:pic="http://schemas.openxmlformats.org/drawingml/2006/picture">
+                  <pic:nvPicPr>
+                    <pic:cNvPr id="1159521830" name="Picture 5" descr="A graph of a log-count&#10;&#10;Description automatically generated"/>
+                    <pic:cNvPicPr/>
+                  </pic:nvPicPr>
+                  <pic:blipFill>
+                    <a:blip r:embed="rId11">
+                      <a:extLst>
+                        <a:ext uri="{28A0092B-C50C-407E-A947-70E740481C1C}">
+                          <a14:useLocalDpi xmlns:a14="http://schemas.microsoft.com/office/drawing/2010/main" val="0"/>
+                        </a:ext>
+                      </a:extLst>
+                    </a:blip>
+                    <a:stretch>
+                      <a:fillRect/>
+                    </a:stretch>
+                  </pic:blipFill>
+                  <pic:spPr>
+                    <a:xfrm>
+                      <a:off x="0" y="0"/>
+                      <a:ext cx="5731510" cy="3820795"/>
+                    </a:xfrm>
+                    <a:prstGeom prst="rect">
+                      <a:avLst/>
+                    </a:prstGeom>
+                  </pic:spPr>
+                </pic:pic>
+              </a:graphicData>
+            </a:graphic>
+          </wp:inline>
+        </w:drawing>
+      </w:r>
+    </w:p>
+    <w:p>
+      <w:pPr>
+        <w:pStyle w:val="ListParagraph"/>
+        <w:numPr>
+          <w:ilvl w:val="0"/>
+          <w:numId w:val="1"/>
+        </w:numPr>
+        <w:spacing w:line="360" w:lineRule="auto"/>
+        <w:jc w:val="both"/>
+        <w:rPr>
+          <w:rFonts w:ascii="Arial" w:hAnsi="Arial" w:cs="Arial"/>
+          <w:i/>
+          <w:iCs/>
+        </w:rPr>
+      </w:pPr>
+      <w:r>
+        <w:rPr>
+          <w:rFonts w:ascii="Arial" w:hAnsi="Arial" w:cs="Arial"/>
+          <w:i/>
+          <w:iCs/>
+        </w:rPr>
+        <w:br w:type="page"/>
+      </w:r>
+    </w:p>
+    <w:p>
+      <w:pPr>
+        <w:pStyle w:val="ListParagraph"/>
+        <w:numPr>
+          <w:ilvl w:val="0"/>
+          <w:numId w:val="1"/>
+        </w:numPr>
+        <w:spacing w:line="360" w:lineRule="auto"/>
+        <w:jc w:val="both"/>
+        <w:rPr>
+          <w:rFonts w:ascii="Arial" w:hAnsi="Arial" w:cs="Arial"/>
+          <w:i/>
+          <w:iCs/>
+        </w:rPr>
+      </w:pPr>
+      <w:r>
+        <w:rPr>
+          <w:rFonts w:ascii="Arial" w:hAnsi="Arial" w:cs="Arial"/>
+          <w:i/>
+          <w:iCs/>
+        </w:rPr>
+        <w:lastRenderedPageBreak/>
+        <w:t>Count model, posterior predictive check</w:t>
+      </w:r>
+    </w:p>
+    <w:p>
+      <w:pPr>
+        <w:spacing w:line="360" w:lineRule="auto"/>
+        <w:jc w:val="both"/>
+        <w:rPr>
+          <w:rFonts w:ascii="Arial" w:hAnsi="Arial" w:cs="Arial"/>
+          <w:i/>
+          <w:iCs/>
+        </w:rPr>
+      </w:pPr>
+      <w:r>
+        <w:rPr>
+          <w:rFonts w:ascii="Arial" w:hAnsi="Arial" w:cs="Arial"/>
+          <w:i/>
+          <w:iCs/>
+          <w:noProof/>
+        </w:rPr>
+        <w:drawing>
+          <wp:inline distT="0" distB="0" distL="0" distR="0" wp14:anchorId="17678514" wp14:editId="126B9F4B">
+            <wp:extent cx="5731510" cy="7165975"/>
+            <wp:effectExtent l="0" t="0" r="0" b="0"/>
+            <wp:docPr id="2114389287" name="Picture 6" descr="A screenshot of a graph&#10;&#10;Description automatically generated"/>
+            <wp:cNvGraphicFramePr>
+              <a:graphicFrameLocks xmlns:a="http://schemas.openxmlformats.org/drawingml/2006/main" noChangeAspect="1"/>
+            </wp:cNvGraphicFramePr>
+            <a:graphic xmlns:a="http://schemas.openxmlformats.org/drawingml/2006/main">
+              <a:graphicData uri="http://schemas.openxmlformats.org/drawingml/2006/picture">
+                <pic:pic xmlns:pic="http://schemas.openxmlformats.org/drawingml/2006/picture">
+                  <pic:nvPicPr>
+                    <pic:cNvPr id="2114389287" name="Picture 6" descr="A screenshot of a graph&#10;&#10;Description automatically generated"/>
+                    <pic:cNvPicPr/>
+                  </pic:nvPicPr>
+                  <pic:blipFill>
+                    <a:blip r:embed="rId12">
+                      <a:extLst>
+                        <a:ext uri="{28A0092B-C50C-407E-A947-70E740481C1C}">
+                          <a14:useLocalDpi xmlns:a14="http://schemas.microsoft.com/office/drawing/2010/main" val="0"/>
+                        </a:ext>
+                      </a:extLst>
+                    </a:blip>
+                    <a:stretch>
+                      <a:fillRect/>
+                    </a:stretch>
+                  </pic:blipFill>
+                  <pic:spPr>
+                    <a:xfrm>
+                      <a:off x="0" y="0"/>
+                      <a:ext cx="5731510" cy="7165975"/>
+                    </a:xfrm>
+                    <a:prstGeom prst="rect">
+                      <a:avLst/>
+                    </a:prstGeom>
+                  </pic:spPr>
+                </pic:pic>
+              </a:graphicData>
+            </a:graphic>
+          </wp:inline>
+        </w:drawing>
+      </w:r>
+    </w:p>
+    <w:p>
+      <w:pPr>
+        <w:pStyle w:val="ListParagraph"/>
+        <w:numPr>
+          <w:ilvl w:val="0"/>
+          <w:numId w:val="1"/>
+        </w:numPr>
+        <w:spacing w:line="360" w:lineRule="auto"/>
+        <w:jc w:val="both"/>
+        <w:rPr>
+          <w:rFonts w:ascii="Arial" w:hAnsi="Arial" w:cs="Arial"/>
+          <w:i/>
+          <w:iCs/>
+        </w:rPr>
+      </w:pPr>
+      <w:r>
+        <w:rPr>
+          <w:rFonts w:ascii="Arial" w:hAnsi="Arial" w:cs="Arial"/>
+          <w:i/>
+          <w:iCs/>
+        </w:rPr>
+        <w:br w:type="page"/>
+      </w:r>
+    </w:p>
+    <w:p>
+      <w:pPr>
+        <w:pStyle w:val="ListParagraph"/>
+        <w:numPr>
+          <w:ilvl w:val="0"/>
+          <w:numId w:val="1"/>
+        </w:numPr>
+        <w:spacing w:line="360" w:lineRule="auto"/>
+        <w:jc w:val="both"/>
+        <w:rPr>
+          <w:rFonts w:ascii="Arial" w:hAnsi="Arial" w:cs="Arial"/>
+          <w:i/>
+          <w:iCs/>
+        </w:rPr>
+      </w:pPr>
+      <w:r>
+        <w:rPr>
+          <w:rFonts w:ascii="Arial" w:hAnsi="Arial" w:cs="Arial"/>
+          <w:i/>
+          <w:iCs/>
+        </w:rPr>
+        <w:lastRenderedPageBreak/>
+        <w:t>Sensitivity of global count predictions to different prior settings</w:t>
+      </w:r>
+    </w:p>
+    <w:p>
+      <w:pPr>
+        <w:spacing w:line="360" w:lineRule="auto"/>
+        <w:jc w:val="both"/>
+        <w:rPr>
+          <w:rFonts w:ascii="Arial" w:hAnsi="Arial" w:cs="Arial"/>
+          <w:i/>
+          <w:iCs/>
+        </w:rPr>
+      </w:pPr>
+      <w:r>
+        <w:rPr>
+          <w:rFonts w:ascii="Arial" w:hAnsi="Arial" w:cs="Arial"/>
+          <w:i/>
+          <w:iCs/>
+          <w:noProof/>
+        </w:rPr>
+        <w:drawing>
+          <wp:inline distT="0" distB="0" distL="0" distR="0" wp14:anchorId="5BE7763C" wp14:editId="60DFC3CC">
+            <wp:extent cx="5731510" cy="5731510"/>
+            <wp:effectExtent l="0" t="0" r="0" b="0"/>
+            <wp:docPr id="1999658691" name="Picture 7" descr="A graph with different colored lines&#10;&#10;Description automatically generated"/>
+            <wp:cNvGraphicFramePr>
+              <a:graphicFrameLocks xmlns:a="http://schemas.openxmlformats.org/drawingml/2006/main" noChangeAspect="1"/>
+            </wp:cNvGraphicFramePr>
+            <a:graphic xmlns:a="http://schemas.openxmlformats.org/drawingml/2006/main">
+              <a:graphicData uri="http://schemas.openxmlformats.org/drawingml/2006/picture">
+                <pic:pic xmlns:pic="http://schemas.openxmlformats.org/drawingml/2006/picture">
+                  <pic:nvPicPr>
+                    <pic:cNvPr id="1999658691" name="Picture 7" descr="A graph with different colored lines&#10;&#10;Description automatically generated"/>
+                    <pic:cNvPicPr/>
+                  </pic:nvPicPr>
+                  <pic:blipFill>
+                    <a:blip r:embed="rId13">
+                      <a:extLst>
+                        <a:ext uri="{28A0092B-C50C-407E-A947-70E740481C1C}">
+                          <a14:useLocalDpi xmlns:a14="http://schemas.microsoft.com/office/drawing/2010/main" val="0"/>
+                        </a:ext>
+                      </a:extLst>
+                    </a:blip>
+                    <a:stretch>
+                      <a:fillRect/>
+                    </a:stretch>
+                  </pic:blipFill>
+                  <pic:spPr>
+                    <a:xfrm>
+                      <a:off x="0" y="0"/>
+                      <a:ext cx="5731510" cy="5731510"/>
+                    </a:xfrm>
+                    <a:prstGeom prst="rect">
+                      <a:avLst/>
+                    </a:prstGeom>
+                  </pic:spPr>
+                </pic:pic>
+              </a:graphicData>
+            </a:graphic>
+          </wp:inline>
+        </w:drawing>
+      </w:r>
+    </w:p>
     <w:sectPr>
       <w:pgSz w:w="11906" w:h="16838"/>
       <w:pgMar w:top="1440" w:right="1440" w:bottom="1440" w:left="1440" w:header="708" w:footer="708" w:gutter="0"/>
@@ -6114,7 +6838,7 @@
   <w:abstractNum w:abstractNumId="0" w15:restartNumberingAfterBreak="0">
     <w:nsid w:val="4AEF73D3"/>
     <w:multiLevelType w:val="hybridMultilevel"/>
-    <w:tmpl w:val="9FFC05C8"/>
+    <w:tmpl w:val="1278CD88"/>
     <w:lvl w:ilvl="0" w:tplc="44B8B198">
       <w:start w:val="1"/>
       <w:numFmt w:val="decimal"/>
@@ -6200,8 +6924,100 @@
       </w:pPr>
     </w:lvl>
   </w:abstractNum>
+  <w:abstractNum w:abstractNumId="1" w15:restartNumberingAfterBreak="0">
+    <w:nsid w:val="7B786D14"/>
+    <w:multiLevelType w:val="hybridMultilevel"/>
+    <w:tmpl w:val="9FFC05C8"/>
+    <w:lvl w:ilvl="0" w:tplc="FFFFFFFF">
+      <w:start w:val="1"/>
+      <w:numFmt w:val="decimal"/>
+      <w:lvlText w:val="%1."/>
+      <w:lvlJc w:val="left"/>
+      <w:pPr>
+        <w:ind w:left="720" w:hanging="360"/>
+      </w:pPr>
+      <w:rPr>
+        <w:rFonts w:hint="default"/>
+      </w:rPr>
+    </w:lvl>
+    <w:lvl w:ilvl="1" w:tplc="FFFFFFFF" w:tentative="1">
+      <w:start w:val="1"/>
+      <w:numFmt w:val="lowerLetter"/>
+      <w:lvlText w:val="%2."/>
+      <w:lvlJc w:val="left"/>
+      <w:pPr>
+        <w:ind w:left="1440" w:hanging="360"/>
+      </w:pPr>
+    </w:lvl>
+    <w:lvl w:ilvl="2" w:tplc="FFFFFFFF" w:tentative="1">
+      <w:start w:val="1"/>
+      <w:numFmt w:val="lowerRoman"/>
+      <w:lvlText w:val="%3."/>
+      <w:lvlJc w:val="right"/>
+      <w:pPr>
+        <w:ind w:left="2160" w:hanging="180"/>
+      </w:pPr>
+    </w:lvl>
+    <w:lvl w:ilvl="3" w:tplc="FFFFFFFF" w:tentative="1">
+      <w:start w:val="1"/>
+      <w:numFmt w:val="decimal"/>
+      <w:lvlText w:val="%4."/>
+      <w:lvlJc w:val="left"/>
+      <w:pPr>
+        <w:ind w:left="2880" w:hanging="360"/>
+      </w:pPr>
+    </w:lvl>
+    <w:lvl w:ilvl="4" w:tplc="FFFFFFFF" w:tentative="1">
+      <w:start w:val="1"/>
+      <w:numFmt w:val="lowerLetter"/>
+      <w:lvlText w:val="%5."/>
+      <w:lvlJc w:val="left"/>
+      <w:pPr>
+        <w:ind w:left="3600" w:hanging="360"/>
+      </w:pPr>
+    </w:lvl>
+    <w:lvl w:ilvl="5" w:tplc="FFFFFFFF" w:tentative="1">
+      <w:start w:val="1"/>
+      <w:numFmt w:val="lowerRoman"/>
+      <w:lvlText w:val="%6."/>
+      <w:lvlJc w:val="right"/>
+      <w:pPr>
+        <w:ind w:left="4320" w:hanging="180"/>
+      </w:pPr>
+    </w:lvl>
+    <w:lvl w:ilvl="6" w:tplc="FFFFFFFF" w:tentative="1">
+      <w:start w:val="1"/>
+      <w:numFmt w:val="decimal"/>
+      <w:lvlText w:val="%7."/>
+      <w:lvlJc w:val="left"/>
+      <w:pPr>
+        <w:ind w:left="5040" w:hanging="360"/>
+      </w:pPr>
+    </w:lvl>
+    <w:lvl w:ilvl="7" w:tplc="FFFFFFFF" w:tentative="1">
+      <w:start w:val="1"/>
+      <w:numFmt w:val="lowerLetter"/>
+      <w:lvlText w:val="%8."/>
+      <w:lvlJc w:val="left"/>
+      <w:pPr>
+        <w:ind w:left="5760" w:hanging="360"/>
+      </w:pPr>
+    </w:lvl>
+    <w:lvl w:ilvl="8" w:tplc="FFFFFFFF" w:tentative="1">
+      <w:start w:val="1"/>
+      <w:numFmt w:val="lowerRoman"/>
+      <w:lvlText w:val="%9."/>
+      <w:lvlJc w:val="right"/>
+      <w:pPr>
+        <w:ind w:left="6480" w:hanging="180"/>
+      </w:pPr>
+    </w:lvl>
+  </w:abstractNum>
   <w:num w:numId="1" w16cid:durableId="1261177306">
     <w:abstractNumId w:val="0"/>
+  </w:num>
+  <w:num w:numId="2" w16cid:durableId="1699040273">
+    <w:abstractNumId w:val="1"/>
   </w:num>
 </w:numbering>
 </file>

</xml_diff>

<commit_message>
Test `reproduce.jl`, extend supp
- Running `reproduce.jl` now runs all pipelines for all prior settings and creates all julia plots
- added corrected count posterior check plot
- changed labels on PCA plot, added to supp.docx
- added out of sample validation plot to supp.docx
</commit_message>
<xml_diff>
--- a/manuscript/steibl_et_al_global_seabird_model_supplementary_material_01.docx
+++ b/manuscript/steibl_et_al_global_seabird_model_supplementary_material_01.docx
@@ -63,25 +63,7 @@
           <w:sz w:val="24"/>
           <w:szCs w:val="24"/>
         </w:rPr>
-        <w:t xml:space="preserve">Supplementary information for ‘atolls </w:t>
-      </w:r>
-      <w:proofErr w:type="gramStart"/>
-      <w:r>
-        <w:rPr>
-          <w:rFonts w:ascii="Arial" w:hAnsi="Arial" w:cs="Arial"/>
-          <w:sz w:val="24"/>
-          <w:szCs w:val="24"/>
-        </w:rPr>
-        <w:t>are</w:t>
-      </w:r>
-      <w:proofErr w:type="gramEnd"/>
-      <w:r>
-        <w:rPr>
-          <w:rFonts w:ascii="Arial" w:hAnsi="Arial" w:cs="Arial"/>
-          <w:sz w:val="24"/>
-          <w:szCs w:val="24"/>
-        </w:rPr>
-        <w:t xml:space="preserve"> globally significant hubs for tropical seabirds’</w:t>
+        <w:t>Supplementary information for ‘atolls are globally significant hubs for tropical seabirds’</w:t>
       </w:r>
     </w:p>
     <w:p>
@@ -1008,7 +990,25 @@
           <w:sz w:val="20"/>
           <w:szCs w:val="20"/>
         </w:rPr>
-        <w:t xml:space="preserve">P. Borsa, </w:t>
+        <w:t xml:space="preserve">P. </w:t>
+      </w:r>
+      <w:proofErr w:type="spellStart"/>
+      <w:r>
+        <w:rPr>
+          <w:rFonts w:ascii="Arial" w:hAnsi="Arial" w:cs="Arial"/>
+          <w:sz w:val="20"/>
+          <w:szCs w:val="20"/>
+        </w:rPr>
+        <w:t>Borsa</w:t>
+      </w:r>
+      <w:proofErr w:type="spellEnd"/>
+      <w:r>
+        <w:rPr>
+          <w:rFonts w:ascii="Arial" w:hAnsi="Arial" w:cs="Arial"/>
+          <w:sz w:val="20"/>
+          <w:szCs w:val="20"/>
+        </w:rPr>
+        <w:t xml:space="preserve">, </w:t>
       </w:r>
       <w:proofErr w:type="spellStart"/>
       <w:r>
@@ -1265,7 +1265,25 @@
           <w:szCs w:val="20"/>
         </w:rPr>
         <w:lastRenderedPageBreak/>
-        <w:t xml:space="preserve">P. Borsa, A. Philippe, A. le Bouteiller, </w:t>
+        <w:t xml:space="preserve">P. Borsa, A. Philippe, A. le </w:t>
+      </w:r>
+      <w:proofErr w:type="spellStart"/>
+      <w:r>
+        <w:rPr>
+          <w:rFonts w:ascii="Arial" w:hAnsi="Arial" w:cs="Arial"/>
+          <w:sz w:val="20"/>
+          <w:szCs w:val="20"/>
+        </w:rPr>
+        <w:t>Bouteiller</w:t>
+      </w:r>
+      <w:proofErr w:type="spellEnd"/>
+      <w:r>
+        <w:rPr>
+          <w:rFonts w:ascii="Arial" w:hAnsi="Arial" w:cs="Arial"/>
+          <w:sz w:val="20"/>
+          <w:szCs w:val="20"/>
+        </w:rPr>
+        <w:t xml:space="preserve">, </w:t>
       </w:r>
       <w:proofErr w:type="spellStart"/>
       <w:r>
@@ -2201,7 +2219,25 @@
           <w:sz w:val="20"/>
           <w:szCs w:val="20"/>
         </w:rPr>
-        <w:t xml:space="preserve">D. W. Buden, Seabirds of </w:t>
+        <w:t xml:space="preserve">D. W. </w:t>
+      </w:r>
+      <w:proofErr w:type="spellStart"/>
+      <w:r>
+        <w:rPr>
+          <w:rFonts w:ascii="Arial" w:hAnsi="Arial" w:cs="Arial"/>
+          <w:sz w:val="20"/>
+          <w:szCs w:val="20"/>
+        </w:rPr>
+        <w:t>Buden</w:t>
+      </w:r>
+      <w:proofErr w:type="spellEnd"/>
+      <w:r>
+        <w:rPr>
+          <w:rFonts w:ascii="Arial" w:hAnsi="Arial" w:cs="Arial"/>
+          <w:sz w:val="20"/>
+          <w:szCs w:val="20"/>
+        </w:rPr>
+        <w:t xml:space="preserve">, Seabirds of </w:t>
       </w:r>
       <w:proofErr w:type="spellStart"/>
       <w:r>
@@ -2342,7 +2378,25 @@
           <w:sz w:val="20"/>
           <w:szCs w:val="20"/>
         </w:rPr>
-        <w:t xml:space="preserve"> de Temoe. </w:t>
+        <w:t xml:space="preserve"> de </w:t>
+      </w:r>
+      <w:proofErr w:type="spellStart"/>
+      <w:r>
+        <w:rPr>
+          <w:rFonts w:ascii="Arial" w:hAnsi="Arial" w:cs="Arial"/>
+          <w:sz w:val="20"/>
+          <w:szCs w:val="20"/>
+        </w:rPr>
+        <w:t>Temoe</w:t>
+      </w:r>
+      <w:proofErr w:type="spellEnd"/>
+      <w:r>
+        <w:rPr>
+          <w:rFonts w:ascii="Arial" w:hAnsi="Arial" w:cs="Arial"/>
+          <w:sz w:val="20"/>
+          <w:szCs w:val="20"/>
+        </w:rPr>
+        <w:t xml:space="preserve">. </w:t>
       </w:r>
       <w:r>
         <w:rPr>
@@ -3906,7 +3960,25 @@
           <w:sz w:val="20"/>
           <w:szCs w:val="20"/>
         </w:rPr>
-        <w:t xml:space="preserve">, Mission Kivi Kuaka 2021. Rapport </w:t>
+        <w:t xml:space="preserve">, Mission </w:t>
+      </w:r>
+      <w:proofErr w:type="spellStart"/>
+      <w:r>
+        <w:rPr>
+          <w:rFonts w:ascii="Arial" w:hAnsi="Arial" w:cs="Arial"/>
+          <w:sz w:val="20"/>
+          <w:szCs w:val="20"/>
+        </w:rPr>
+        <w:t>Kivi</w:t>
+      </w:r>
+      <w:proofErr w:type="spellEnd"/>
+      <w:r>
+        <w:rPr>
+          <w:rFonts w:ascii="Arial" w:hAnsi="Arial" w:cs="Arial"/>
+          <w:sz w:val="20"/>
+          <w:szCs w:val="20"/>
+        </w:rPr>
+        <w:t xml:space="preserve"> Kuaka 2021. Rapport </w:t>
       </w:r>
       <w:proofErr w:type="spellStart"/>
       <w:r>
@@ -4226,7 +4298,25 @@
           <w:sz w:val="20"/>
           <w:szCs w:val="20"/>
         </w:rPr>
-        <w:t xml:space="preserve"> Management, Puerto Princesa, Palawan, Philippines, 2021).</w:t>
+        <w:t xml:space="preserve"> Management, Puerto </w:t>
+      </w:r>
+      <w:proofErr w:type="spellStart"/>
+      <w:r>
+        <w:rPr>
+          <w:rFonts w:ascii="Arial" w:hAnsi="Arial" w:cs="Arial"/>
+          <w:sz w:val="20"/>
+          <w:szCs w:val="20"/>
+        </w:rPr>
+        <w:t>Princesa</w:t>
+      </w:r>
+      <w:proofErr w:type="spellEnd"/>
+      <w:r>
+        <w:rPr>
+          <w:rFonts w:ascii="Arial" w:hAnsi="Arial" w:cs="Arial"/>
+          <w:sz w:val="20"/>
+          <w:szCs w:val="20"/>
+        </w:rPr>
+        <w:t>, Palawan, Philippines, 2021).</w:t>
       </w:r>
     </w:p>
     <w:p>
@@ -4768,7 +4858,25 @@
           <w:sz w:val="20"/>
           <w:szCs w:val="20"/>
         </w:rPr>
-        <w:t xml:space="preserve"> de Clipperton </w:t>
+        <w:t xml:space="preserve"> de </w:t>
+      </w:r>
+      <w:proofErr w:type="spellStart"/>
+      <w:r>
+        <w:rPr>
+          <w:rFonts w:ascii="Arial" w:hAnsi="Arial" w:cs="Arial"/>
+          <w:sz w:val="20"/>
+          <w:szCs w:val="20"/>
+        </w:rPr>
+        <w:t>Clipperton</w:t>
+      </w:r>
+      <w:proofErr w:type="spellEnd"/>
+      <w:r>
+        <w:rPr>
+          <w:rFonts w:ascii="Arial" w:hAnsi="Arial" w:cs="Arial"/>
+          <w:sz w:val="20"/>
+          <w:szCs w:val="20"/>
+        </w:rPr>
+        <w:t xml:space="preserve"> </w:t>
       </w:r>
       <w:proofErr w:type="spellStart"/>
       <w:r>
@@ -5110,7 +5218,29 @@
           <w:sz w:val="20"/>
           <w:szCs w:val="20"/>
         </w:rPr>
-        <w:t xml:space="preserve">à la Recherche, Gouvernment de la </w:t>
+        <w:t xml:space="preserve">à la Recherche, </w:t>
+      </w:r>
+      <w:proofErr w:type="spellStart"/>
+      <w:r>
+        <w:rPr>
+          <w:rFonts w:ascii="Arial" w:hAnsi="Arial" w:cs="Arial"/>
+          <w:i/>
+          <w:iCs/>
+          <w:sz w:val="20"/>
+          <w:szCs w:val="20"/>
+        </w:rPr>
+        <w:t>Gouvernment</w:t>
+      </w:r>
+      <w:proofErr w:type="spellEnd"/>
+      <w:r>
+        <w:rPr>
+          <w:rFonts w:ascii="Arial" w:hAnsi="Arial" w:cs="Arial"/>
+          <w:i/>
+          <w:iCs/>
+          <w:sz w:val="20"/>
+          <w:szCs w:val="20"/>
+        </w:rPr>
+        <w:t xml:space="preserve"> de la </w:t>
       </w:r>
       <w:proofErr w:type="spellStart"/>
       <w:r>
@@ -6944,7 +7074,25 @@
           <w:sz w:val="20"/>
           <w:szCs w:val="20"/>
         </w:rPr>
-        <w:t xml:space="preserve">D. R. Stoddart, M. J. Coe, F. R. Fosberg, </w:t>
+        <w:t xml:space="preserve">D. R. Stoddart, M. J. Coe, F. R. </w:t>
+      </w:r>
+      <w:proofErr w:type="spellStart"/>
+      <w:r>
+        <w:rPr>
+          <w:rFonts w:ascii="Arial" w:hAnsi="Arial" w:cs="Arial"/>
+          <w:sz w:val="20"/>
+          <w:szCs w:val="20"/>
+        </w:rPr>
+        <w:t>Fosberg</w:t>
+      </w:r>
+      <w:proofErr w:type="spellEnd"/>
+      <w:r>
+        <w:rPr>
+          <w:rFonts w:ascii="Arial" w:hAnsi="Arial" w:cs="Arial"/>
+          <w:sz w:val="20"/>
+          <w:szCs w:val="20"/>
+        </w:rPr>
+        <w:t xml:space="preserve">, </w:t>
       </w:r>
       <w:proofErr w:type="spellStart"/>
       <w:r>
@@ -9474,7 +9622,6 @@
               </w:rPr>
             </w:pPr>
             <w:proofErr w:type="spellStart"/>
-            <w:proofErr w:type="gramStart"/>
             <w:r>
               <w:rPr>
                 <w:rFonts w:ascii="Arial" w:hAnsi="Arial" w:cs="Arial"/>
@@ -9486,7 +9633,6 @@
               <w:t>Gygis</w:t>
             </w:r>
             <w:proofErr w:type="spellEnd"/>
-            <w:proofErr w:type="gramEnd"/>
             <w:r>
               <w:rPr>
                 <w:rFonts w:ascii="Arial" w:hAnsi="Arial" w:cs="Arial"/>
@@ -12990,7 +13136,25 @@
           <w:sz w:val="20"/>
           <w:szCs w:val="20"/>
         </w:rPr>
-        <w:t>[7] C. A. Surman, L. W. Nicholson, S. Ayling, For</w:t>
+        <w:t xml:space="preserve">[7] C. A. Surman, L. W. Nicholson, S. </w:t>
+      </w:r>
+      <w:proofErr w:type="spellStart"/>
+      <w:r>
+        <w:rPr>
+          <w:rFonts w:ascii="Arial" w:hAnsi="Arial" w:cs="Arial"/>
+          <w:sz w:val="20"/>
+          <w:szCs w:val="20"/>
+        </w:rPr>
+        <w:t>Ayling</w:t>
+      </w:r>
+      <w:proofErr w:type="spellEnd"/>
+      <w:r>
+        <w:rPr>
+          <w:rFonts w:ascii="Arial" w:hAnsi="Arial" w:cs="Arial"/>
+          <w:sz w:val="20"/>
+          <w:szCs w:val="20"/>
+        </w:rPr>
+        <w:t>, For</w:t>
       </w:r>
       <w:r>
         <w:rPr>
@@ -15150,7 +15314,25 @@
           <w:sz w:val="20"/>
           <w:szCs w:val="20"/>
         </w:rPr>
-        <w:t>L. F. A. S. Campos, A. B. Andrade, S. Bertrand, M. A. Efe, For</w:t>
+        <w:t xml:space="preserve">L. F. A. S. Campos, A. B. Andrade, S. Bertrand, M. A. </w:t>
+      </w:r>
+      <w:proofErr w:type="spellStart"/>
+      <w:r>
+        <w:rPr>
+          <w:rFonts w:ascii="Arial" w:hAnsi="Arial" w:cs="Arial"/>
+          <w:sz w:val="20"/>
+          <w:szCs w:val="20"/>
+        </w:rPr>
+        <w:t>Efe</w:t>
+      </w:r>
+      <w:proofErr w:type="spellEnd"/>
+      <w:r>
+        <w:rPr>
+          <w:rFonts w:ascii="Arial" w:hAnsi="Arial" w:cs="Arial"/>
+          <w:sz w:val="20"/>
+          <w:szCs w:val="20"/>
+        </w:rPr>
+        <w:t>, For</w:t>
       </w:r>
       <w:r>
         <w:rPr>
@@ -15252,16 +15434,16 @@
           <w:sz w:val="20"/>
           <w:szCs w:val="20"/>
         </w:rPr>
-        <w:t>Ensanyar</w:t>
-      </w:r>
-      <w:proofErr w:type="spellEnd"/>
-      <w:r>
-        <w:rPr>
-          <w:rFonts w:ascii="Arial" w:hAnsi="Arial" w:cs="Arial"/>
-          <w:sz w:val="20"/>
-          <w:szCs w:val="20"/>
-        </w:rPr>
-        <w:t xml:space="preserve">-Volle, J. </w:t>
+        <w:t>Ensanyar-Volle</w:t>
+      </w:r>
+      <w:proofErr w:type="spellEnd"/>
+      <w:r>
+        <w:rPr>
+          <w:rFonts w:ascii="Arial" w:hAnsi="Arial" w:cs="Arial"/>
+          <w:sz w:val="20"/>
+          <w:szCs w:val="20"/>
+        </w:rPr>
+        <w:t xml:space="preserve">, J. </w:t>
       </w:r>
       <w:proofErr w:type="spellStart"/>
       <w:r>
@@ -16861,16 +17043,16 @@
           <w:sz w:val="20"/>
           <w:szCs w:val="20"/>
         </w:rPr>
-        <w:t>Ropert</w:t>
-      </w:r>
-      <w:proofErr w:type="spellEnd"/>
-      <w:r>
-        <w:rPr>
-          <w:rFonts w:ascii="Arial" w:hAnsi="Arial" w:cs="Arial"/>
-          <w:sz w:val="20"/>
-          <w:szCs w:val="20"/>
-        </w:rPr>
-        <w:t>-Coudert, K. Sato, D. Aur</w:t>
+        <w:t>Ropert-Coudert</w:t>
+      </w:r>
+      <w:proofErr w:type="spellEnd"/>
+      <w:r>
+        <w:rPr>
+          <w:rFonts w:ascii="Arial" w:hAnsi="Arial" w:cs="Arial"/>
+          <w:sz w:val="20"/>
+          <w:szCs w:val="20"/>
+        </w:rPr>
+        <w:t>, K. Sato, D. Aur</w:t>
       </w:r>
       <w:r>
         <w:rPr>
@@ -17038,16 +17220,16 @@
           <w:sz w:val="20"/>
           <w:szCs w:val="20"/>
         </w:rPr>
-        <w:t>M. G. R. Miller, F. R. O. Silva, G. E. Machovsky-</w:t>
-      </w:r>
-      <w:proofErr w:type="spellStart"/>
-      <w:r>
-        <w:rPr>
-          <w:rFonts w:ascii="Arial" w:hAnsi="Arial" w:cs="Arial"/>
-          <w:sz w:val="20"/>
-          <w:szCs w:val="20"/>
-        </w:rPr>
-        <w:t>Cap</w:t>
+        <w:t xml:space="preserve">M. G. R. Miller, F. R. O. Silva, G. E. </w:t>
+      </w:r>
+      <w:proofErr w:type="spellStart"/>
+      <w:r>
+        <w:rPr>
+          <w:rFonts w:ascii="Arial" w:hAnsi="Arial" w:cs="Arial"/>
+          <w:sz w:val="20"/>
+          <w:szCs w:val="20"/>
+        </w:rPr>
+        <w:t>Machovsky-Cap</w:t>
       </w:r>
       <w:r>
         <w:rPr>
@@ -17372,21 +17554,16 @@
       </w:pPr>
       <w:r>
         <w:rPr>
+          <w:rFonts w:ascii="Arial" w:hAnsi="Arial" w:cs="Arial"/>
+          <w:b/>
+          <w:bCs/>
           <w:noProof/>
         </w:rPr>
         <w:drawing>
-          <wp:anchor distT="0" distB="0" distL="114300" distR="114300" simplePos="0" relativeHeight="251658240" behindDoc="0" locked="0" layoutInCell="1" allowOverlap="1" wp14:anchorId="2B9E4C87" wp14:editId="48A4D4D8">
-            <wp:simplePos x="0" y="0"/>
-            <wp:positionH relativeFrom="column">
-              <wp:posOffset>0</wp:posOffset>
-            </wp:positionH>
-            <wp:positionV relativeFrom="paragraph">
-              <wp:posOffset>1270</wp:posOffset>
-            </wp:positionV>
-            <wp:extent cx="5731510" cy="4298950"/>
-            <wp:effectExtent l="0" t="0" r="2540" b="6350"/>
-            <wp:wrapTopAndBottom/>
-            <wp:docPr id="1035898644" name="Picture 4" descr="A screenshot of a computer screen&#10;&#10;Description automatically generated"/>
+          <wp:inline distT="0" distB="0" distL="0" distR="0" wp14:anchorId="7771B4DD" wp14:editId="56120E86">
+            <wp:extent cx="5080000" cy="3810000"/>
+            <wp:effectExtent l="0" t="0" r="0" b="0"/>
+            <wp:docPr id="14995766" name="Picture 1" descr="A screenshot of a computer screen&#10;&#10;Description automatically generated"/>
             <wp:cNvGraphicFramePr>
               <a:graphicFrameLocks xmlns:a="http://schemas.openxmlformats.org/drawingml/2006/main" noChangeAspect="1"/>
             </wp:cNvGraphicFramePr>
@@ -17394,7 +17571,7 @@
               <a:graphicData uri="http://schemas.openxmlformats.org/drawingml/2006/picture">
                 <pic:pic xmlns:pic="http://schemas.openxmlformats.org/drawingml/2006/picture">
                   <pic:nvPicPr>
-                    <pic:cNvPr id="1035898644" name="Picture 4" descr="A screenshot of a computer screen&#10;&#10;Description automatically generated"/>
+                    <pic:cNvPr id="14995766" name="Picture 1" descr="A screenshot of a computer screen&#10;&#10;Description automatically generated"/>
                     <pic:cNvPicPr/>
                   </pic:nvPicPr>
                   <pic:blipFill>
@@ -17412,7 +17589,7 @@
                   <pic:spPr>
                     <a:xfrm>
                       <a:off x="0" y="0"/>
-                      <a:ext cx="5731510" cy="4298950"/>
+                      <a:ext cx="5080000" cy="3810000"/>
                     </a:xfrm>
                     <a:prstGeom prst="rect">
                       <a:avLst/>
@@ -17421,7 +17598,7 @@
                 </pic:pic>
               </a:graphicData>
             </a:graphic>
-          </wp:anchor>
+          </wp:inline>
         </w:drawing>
       </w:r>
       <w:r>
@@ -18008,23 +18185,15 @@
       <w:r>
         <w:rPr>
           <w:rFonts w:ascii="Arial" w:hAnsi="Arial" w:cs="Arial"/>
-          <w:i/>
-          <w:iCs/>
+          <w:b/>
+          <w:bCs/>
           <w:noProof/>
         </w:rPr>
         <w:drawing>
-          <wp:anchor distT="0" distB="0" distL="114300" distR="114300" simplePos="0" relativeHeight="251662336" behindDoc="0" locked="0" layoutInCell="1" allowOverlap="1" wp14:anchorId="17678514" wp14:editId="4F7E4771">
-            <wp:simplePos x="0" y="0"/>
-            <wp:positionH relativeFrom="column">
-              <wp:posOffset>0</wp:posOffset>
-            </wp:positionH>
-            <wp:positionV relativeFrom="paragraph">
-              <wp:posOffset>1270</wp:posOffset>
-            </wp:positionV>
-            <wp:extent cx="5731510" cy="7165975"/>
-            <wp:effectExtent l="0" t="0" r="2540" b="0"/>
-            <wp:wrapTopAndBottom/>
-            <wp:docPr id="2114389287" name="Picture 6" descr="A screenshot of a graph&#10;&#10;Description automatically generated"/>
+          <wp:inline distT="0" distB="0" distL="0" distR="0" wp14:anchorId="6FE7BAEA" wp14:editId="31902556">
+            <wp:extent cx="5758249" cy="7201419"/>
+            <wp:effectExtent l="0" t="0" r="0" b="0"/>
+            <wp:docPr id="1778451174" name="Picture 2" descr="A screenshot of a graph&#10;&#10;Description automatically generated"/>
             <wp:cNvGraphicFramePr>
               <a:graphicFrameLocks xmlns:a="http://schemas.openxmlformats.org/drawingml/2006/main" noChangeAspect="1"/>
             </wp:cNvGraphicFramePr>
@@ -18032,7 +18201,7 @@
               <a:graphicData uri="http://schemas.openxmlformats.org/drawingml/2006/picture">
                 <pic:pic xmlns:pic="http://schemas.openxmlformats.org/drawingml/2006/picture">
                   <pic:nvPicPr>
-                    <pic:cNvPr id="2114389287" name="Picture 6" descr="A screenshot of a graph&#10;&#10;Description automatically generated"/>
+                    <pic:cNvPr id="1778451174" name="Picture 2" descr="A screenshot of a graph&#10;&#10;Description automatically generated"/>
                     <pic:cNvPicPr/>
                   </pic:nvPicPr>
                   <pic:blipFill>
@@ -18050,7 +18219,7 @@
                   <pic:spPr>
                     <a:xfrm>
                       <a:off x="0" y="0"/>
-                      <a:ext cx="5731510" cy="7165975"/>
+                      <a:ext cx="5925016" cy="7409982"/>
                     </a:xfrm>
                     <a:prstGeom prst="rect">
                       <a:avLst/>
@@ -18059,7 +18228,7 @@
                 </pic:pic>
               </a:graphicData>
             </a:graphic>
-          </wp:anchor>
+          </wp:inline>
         </w:drawing>
       </w:r>
       <w:r>
@@ -18158,23 +18327,15 @@
       <w:r>
         <w:rPr>
           <w:rFonts w:ascii="Arial" w:hAnsi="Arial" w:cs="Arial"/>
-          <w:i/>
-          <w:iCs/>
+          <w:b/>
+          <w:bCs/>
           <w:noProof/>
         </w:rPr>
         <w:drawing>
-          <wp:anchor distT="0" distB="0" distL="114300" distR="114300" simplePos="0" relativeHeight="251663360" behindDoc="0" locked="0" layoutInCell="1" allowOverlap="1" wp14:anchorId="5BE7763C" wp14:editId="466ACC73">
-            <wp:simplePos x="0" y="0"/>
-            <wp:positionH relativeFrom="column">
-              <wp:posOffset>0</wp:posOffset>
-            </wp:positionH>
-            <wp:positionV relativeFrom="paragraph">
-              <wp:posOffset>1270</wp:posOffset>
-            </wp:positionV>
-            <wp:extent cx="5731510" cy="5731510"/>
-            <wp:effectExtent l="0" t="0" r="2540" b="2540"/>
-            <wp:wrapTopAndBottom/>
-            <wp:docPr id="1999658691" name="Picture 7" descr="A graph with different colored lines&#10;&#10;Description automatically generated"/>
+          <wp:inline distT="0" distB="0" distL="0" distR="0" wp14:anchorId="035FCA6F" wp14:editId="19BDCD70">
+            <wp:extent cx="5758249" cy="5758249"/>
+            <wp:effectExtent l="0" t="0" r="0" b="0"/>
+            <wp:docPr id="919190386" name="Picture 3" descr="A graph with different colored lines&#10;&#10;Description automatically generated"/>
             <wp:cNvGraphicFramePr>
               <a:graphicFrameLocks xmlns:a="http://schemas.openxmlformats.org/drawingml/2006/main" noChangeAspect="1"/>
             </wp:cNvGraphicFramePr>
@@ -18182,7 +18343,7 @@
               <a:graphicData uri="http://schemas.openxmlformats.org/drawingml/2006/picture">
                 <pic:pic xmlns:pic="http://schemas.openxmlformats.org/drawingml/2006/picture">
                   <pic:nvPicPr>
-                    <pic:cNvPr id="1999658691" name="Picture 7" descr="A graph with different colored lines&#10;&#10;Description automatically generated"/>
+                    <pic:cNvPr id="919190386" name="Picture 3" descr="A graph with different colored lines&#10;&#10;Description automatically generated"/>
                     <pic:cNvPicPr/>
                   </pic:nvPicPr>
                   <pic:blipFill>
@@ -18200,7 +18361,7 @@
                   <pic:spPr>
                     <a:xfrm>
                       <a:off x="0" y="0"/>
-                      <a:ext cx="5731510" cy="5731510"/>
+                      <a:ext cx="5869218" cy="5869218"/>
                     </a:xfrm>
                     <a:prstGeom prst="rect">
                       <a:avLst/>
@@ -18209,7 +18370,7 @@
                 </pic:pic>
               </a:graphicData>
             </a:graphic>
-          </wp:anchor>
+          </wp:inline>
         </w:drawing>
       </w:r>
       <w:r>
@@ -18656,6 +18817,53 @@
           <w:rFonts w:ascii="Arial" w:hAnsi="Arial" w:cs="Arial"/>
         </w:rPr>
       </w:pPr>
+      <w:r>
+        <w:rPr>
+          <w:rFonts w:ascii="Arial" w:hAnsi="Arial" w:cs="Arial"/>
+          <w:noProof/>
+        </w:rPr>
+        <w:drawing>
+          <wp:inline distT="0" distB="0" distL="0" distR="0" wp14:anchorId="694C71F1" wp14:editId="30D51492">
+            <wp:extent cx="5731510" cy="8091805"/>
+            <wp:effectExtent l="0" t="0" r="0" b="0"/>
+            <wp:docPr id="118290804" name="Picture 6" descr="A chart of different types of numbers&#10;&#10;Description automatically generated with medium confidence"/>
+            <wp:cNvGraphicFramePr>
+              <a:graphicFrameLocks xmlns:a="http://schemas.openxmlformats.org/drawingml/2006/main" noChangeAspect="1"/>
+            </wp:cNvGraphicFramePr>
+            <a:graphic xmlns:a="http://schemas.openxmlformats.org/drawingml/2006/main">
+              <a:graphicData uri="http://schemas.openxmlformats.org/drawingml/2006/picture">
+                <pic:pic xmlns:pic="http://schemas.openxmlformats.org/drawingml/2006/picture">
+                  <pic:nvPicPr>
+                    <pic:cNvPr id="118290804" name="Picture 6" descr="A chart of different types of numbers&#10;&#10;Description automatically generated with medium confidence"/>
+                    <pic:cNvPicPr/>
+                  </pic:nvPicPr>
+                  <pic:blipFill>
+                    <a:blip r:embed="rId18" cstate="print">
+                      <a:extLst>
+                        <a:ext uri="{28A0092B-C50C-407E-A947-70E740481C1C}">
+                          <a14:useLocalDpi xmlns:a14="http://schemas.microsoft.com/office/drawing/2010/main" val="0"/>
+                        </a:ext>
+                      </a:extLst>
+                    </a:blip>
+                    <a:stretch>
+                      <a:fillRect/>
+                    </a:stretch>
+                  </pic:blipFill>
+                  <pic:spPr>
+                    <a:xfrm>
+                      <a:off x="0" y="0"/>
+                      <a:ext cx="5731510" cy="8091805"/>
+                    </a:xfrm>
+                    <a:prstGeom prst="rect">
+                      <a:avLst/>
+                    </a:prstGeom>
+                  </pic:spPr>
+                </pic:pic>
+              </a:graphicData>
+            </a:graphic>
+          </wp:inline>
+        </w:drawing>
+      </w:r>
     </w:p>
     <w:sectPr>
       <w:pgSz w:w="11906" w:h="16838"/>
@@ -18703,7 +18911,6 @@
         <w:docPartUnique/>
       </w:docPartObj>
     </w:sdtPr>
-    <w:sdtEndPr/>
     <w:sdtContent>
       <w:p>
         <w:pPr>

</xml_diff>